<commit_message>
File calculator was corrected. Added file angular.io for third lesson
</commit_message>
<xml_diff>
--- a/calculator testing.docx
+++ b/calculator testing.docx
@@ -53,8 +53,6 @@
                 <w:lang w:val="ru-RU"/>
               </w:rPr>
             </w:pPr>
-            <w:bookmarkStart w:id="0" w:name="_GoBack"/>
-            <w:bookmarkEnd w:id="0"/>
             <w:r>
               <w:rPr>
                 <w:lang w:val="ru-RU"/>
@@ -122,7 +120,19 @@
               <w:top w:val="single" w:sz="4" w:space="0" w:color="auto"/>
             </w:tcBorders>
           </w:tcPr>
-          <w:p/>
+          <w:p>
+            <w:pPr>
+              <w:rPr>
+                <w:lang w:val="en-US"/>
+              </w:rPr>
+            </w:pPr>
+            <w:r>
+              <w:rPr>
+                <w:lang w:val="en-US"/>
+              </w:rPr>
+              <w:t>1</w:t>
+            </w:r>
+          </w:p>
         </w:tc>
         <w:tc>
           <w:tcPr>
@@ -200,7 +210,19 @@
           <w:tcPr>
             <w:tcW w:w="442" w:type="dxa"/>
           </w:tcPr>
-          <w:p/>
+          <w:p>
+            <w:pPr>
+              <w:rPr>
+                <w:lang w:val="en-US"/>
+              </w:rPr>
+            </w:pPr>
+            <w:r>
+              <w:rPr>
+                <w:lang w:val="en-US"/>
+              </w:rPr>
+              <w:t>2</w:t>
+            </w:r>
+          </w:p>
         </w:tc>
         <w:tc>
           <w:tcPr>
@@ -246,7 +268,19 @@
           <w:tcPr>
             <w:tcW w:w="442" w:type="dxa"/>
           </w:tcPr>
-          <w:p/>
+          <w:p>
+            <w:pPr>
+              <w:rPr>
+                <w:lang w:val="en-US"/>
+              </w:rPr>
+            </w:pPr>
+            <w:r>
+              <w:rPr>
+                <w:lang w:val="en-US"/>
+              </w:rPr>
+              <w:t>3</w:t>
+            </w:r>
+          </w:p>
         </w:tc>
         <w:tc>
           <w:tcPr>
@@ -294,7 +328,7 @@
           <w:p>
             <w:pPr>
               <w:rPr>
-                <w:lang w:val="en-US"/>
+                <w:lang w:val="ru-RU"/>
               </w:rPr>
             </w:pPr>
             <w:r>
@@ -305,7 +339,7 @@
             </w:r>
             <w:r>
               <w:rPr>
-                <w:lang w:val="en-US"/>
+                <w:lang w:val="ru-RU"/>
               </w:rPr>
               <w:t>“=”</w:t>
             </w:r>
@@ -337,7 +371,19 @@
           <w:tcPr>
             <w:tcW w:w="442" w:type="dxa"/>
           </w:tcPr>
-          <w:p/>
+          <w:p>
+            <w:pPr>
+              <w:rPr>
+                <w:lang w:val="en-US"/>
+              </w:rPr>
+            </w:pPr>
+            <w:r>
+              <w:rPr>
+                <w:lang w:val="en-US"/>
+              </w:rPr>
+              <w:t>4</w:t>
+            </w:r>
+          </w:p>
         </w:tc>
         <w:tc>
           <w:tcPr>
@@ -385,7 +431,7 @@
           <w:p>
             <w:pPr>
               <w:rPr>
-                <w:lang w:val="en-US"/>
+                <w:lang w:val="ru-RU"/>
               </w:rPr>
             </w:pPr>
             <w:r>
@@ -396,7 +442,7 @@
             </w:r>
             <w:r>
               <w:rPr>
-                <w:lang w:val="en-US"/>
+                <w:lang w:val="ru-RU"/>
               </w:rPr>
               <w:t>“=”</w:t>
             </w:r>
@@ -428,7 +474,19 @@
           <w:tcPr>
             <w:tcW w:w="442" w:type="dxa"/>
           </w:tcPr>
-          <w:p/>
+          <w:p>
+            <w:pPr>
+              <w:rPr>
+                <w:lang w:val="en-US"/>
+              </w:rPr>
+            </w:pPr>
+            <w:r>
+              <w:rPr>
+                <w:lang w:val="en-US"/>
+              </w:rPr>
+              <w:t>5</w:t>
+            </w:r>
+          </w:p>
         </w:tc>
         <w:tc>
           <w:tcPr>
@@ -487,7 +545,7 @@
             </w:r>
             <w:r>
               <w:rPr>
-                <w:lang w:val="en-US"/>
+                <w:lang w:val="ru-RU"/>
               </w:rPr>
               <w:t>“=”</w:t>
             </w:r>
@@ -519,7 +577,19 @@
           <w:tcPr>
             <w:tcW w:w="442" w:type="dxa"/>
           </w:tcPr>
-          <w:p/>
+          <w:p>
+            <w:pPr>
+              <w:rPr>
+                <w:lang w:val="en-US"/>
+              </w:rPr>
+            </w:pPr>
+            <w:r>
+              <w:rPr>
+                <w:lang w:val="en-US"/>
+              </w:rPr>
+              <w:t>6</w:t>
+            </w:r>
+          </w:p>
         </w:tc>
         <w:tc>
           <w:tcPr>
@@ -541,7 +611,7 @@
           <w:p>
             <w:pPr>
               <w:rPr>
-                <w:lang w:val="en-US"/>
+                <w:lang w:val="ru-RU"/>
               </w:rPr>
             </w:pPr>
             <w:r>
@@ -552,9 +622,21 @@
             </w:r>
             <w:r>
               <w:rPr>
-                <w:lang w:val="en-US"/>
-              </w:rPr>
-              <w:t>“C”</w:t>
+                <w:lang w:val="ru-RU"/>
+              </w:rPr>
+              <w:t>“</w:t>
+            </w:r>
+            <w:r>
+              <w:rPr>
+                <w:lang w:val="en-US"/>
+              </w:rPr>
+              <w:t>C</w:t>
+            </w:r>
+            <w:r>
+              <w:rPr>
+                <w:lang w:val="ru-RU"/>
+              </w:rPr>
+              <w:t>”</w:t>
             </w:r>
           </w:p>
         </w:tc>
@@ -584,7 +666,19 @@
           <w:tcPr>
             <w:tcW w:w="442" w:type="dxa"/>
           </w:tcPr>
-          <w:p/>
+          <w:p>
+            <w:pPr>
+              <w:rPr>
+                <w:lang w:val="en-US"/>
+              </w:rPr>
+            </w:pPr>
+            <w:r>
+              <w:rPr>
+                <w:lang w:val="en-US"/>
+              </w:rPr>
+              <w:t>7</w:t>
+            </w:r>
+          </w:p>
         </w:tc>
         <w:tc>
           <w:tcPr>
@@ -638,7 +732,7 @@
             </w:r>
             <w:r>
               <w:rPr>
-                <w:lang w:val="en-US"/>
+                <w:lang w:val="ru-RU"/>
               </w:rPr>
               <w:t>“=”</w:t>
             </w:r>
@@ -667,7 +761,19 @@
           <w:tcPr>
             <w:tcW w:w="442" w:type="dxa"/>
           </w:tcPr>
-          <w:p/>
+          <w:p>
+            <w:pPr>
+              <w:rPr>
+                <w:lang w:val="en-US"/>
+              </w:rPr>
+            </w:pPr>
+            <w:r>
+              <w:rPr>
+                <w:lang w:val="en-US"/>
+              </w:rPr>
+              <w:t>8</w:t>
+            </w:r>
+          </w:p>
         </w:tc>
         <w:tc>
           <w:tcPr>
@@ -726,7 +832,7 @@
             </w:r>
             <w:r>
               <w:rPr>
-                <w:lang w:val="en-US"/>
+                <w:lang w:val="ru-RU"/>
               </w:rPr>
               <w:t>“=”</w:t>
             </w:r>
@@ -758,7 +864,21 @@
           <w:tcPr>
             <w:tcW w:w="442" w:type="dxa"/>
           </w:tcPr>
-          <w:p/>
+          <w:p>
+            <w:pPr>
+              <w:rPr>
+                <w:lang w:val="en-US"/>
+              </w:rPr>
+            </w:pPr>
+            <w:r>
+              <w:rPr>
+                <w:lang w:val="en-US"/>
+              </w:rPr>
+              <w:t>9</w:t>
+            </w:r>
+            <w:bookmarkStart w:id="0" w:name="_GoBack"/>
+            <w:bookmarkEnd w:id="0"/>
+          </w:p>
         </w:tc>
         <w:tc>
           <w:tcPr>

</xml_diff>